<commit_message>
some changes in search project and moe
</commit_message>
<xml_diff>
--- a/Regulamin_pl.docx
+++ b/Regulamin_pl.docx
@@ -404,6 +404,27 @@
         </w:rPr>
         <w:tab/>
         <w:t xml:space="preserve">Użytkownik ma prawo w każdej chwili odstąpić od umowy, regulaminu poprzez usunięcie konta. Wszystkie dane użytkownika są usuwane z bazy i nie będą one już w żaden sposób wykorzystywane. </w:t>
+      </w:r>
+    </w:p>
+    <w:p>
+      <w:r>
+        <w:t>Kto jest właścicielem serwisu?</w:t>
+      </w:r>
+    </w:p>
+    <w:p>
+      <w:pPr>
+        <w:rPr>
+          <w:sz w:val="18"/>
+          <w:szCs w:val="18"/>
+        </w:rPr>
+      </w:pPr>
+      <w:r>
+        <w:rPr>
+          <w:sz w:val="18"/>
+          <w:szCs w:val="18"/>
+        </w:rPr>
+        <w:tab/>
+        <w:t xml:space="preserve">Dawid Szmigiel </w:t>
       </w:r>
     </w:p>
     <w:sectPr>

</xml_diff>

<commit_message>
change start screen, change global color in all app
</commit_message>
<xml_diff>
--- a/Regulamin_pl.docx
+++ b/Regulamin_pl.docx
@@ -32,15 +32,13 @@
         </w:rPr>
         <w:t xml:space="preserve"> </w:t>
       </w:r>
-      <w:proofErr w:type="spellStart"/>
       <w:r>
         <w:rPr>
           <w:sz w:val="28"/>
           <w:szCs w:val="28"/>
         </w:rPr>
-        <w:t>project</w:t>
-      </w:r>
-      <w:proofErr w:type="spellEnd"/>
+        <w:t>design</w:t>
+      </w:r>
     </w:p>
     <w:p>
       <w:r>
@@ -253,7 +251,7 @@
           <w:sz w:val="18"/>
           <w:szCs w:val="18"/>
         </w:rPr>
-        <w:t>project</w:t>
+        <w:t>desing</w:t>
       </w:r>
       <w:proofErr w:type="spellEnd"/>
       <w:r>
@@ -366,6 +364,373 @@
     </w:p>
     <w:p>
       <w:r>
+        <w:t>Jakie funkcjonalności aplikacji są dostępne dla użytkownika?</w:t>
+      </w:r>
+    </w:p>
+    <w:p>
+      <w:pPr>
+        <w:pStyle w:val="Akapitzlist"/>
+        <w:numPr>
+          <w:ilvl w:val="0"/>
+          <w:numId w:val="5"/>
+        </w:numPr>
+      </w:pPr>
+      <w:r>
+        <w:t>Własne k</w:t>
+      </w:r>
+      <w:r>
+        <w:t>onto</w:t>
+      </w:r>
+      <w:r>
+        <w:t xml:space="preserve"> w </w:t>
+      </w:r>
+      <w:proofErr w:type="spellStart"/>
+      <w:r>
+        <w:t>carsdesign</w:t>
+      </w:r>
+      <w:proofErr w:type="spellEnd"/>
+    </w:p>
+    <w:p>
+      <w:pPr>
+        <w:pStyle w:val="Akapitzlist"/>
+      </w:pPr>
+    </w:p>
+    <w:p>
+      <w:pPr>
+        <w:pStyle w:val="Akapitzlist"/>
+        <w:numPr>
+          <w:ilvl w:val="1"/>
+          <w:numId w:val="5"/>
+        </w:numPr>
+      </w:pPr>
+      <w:r>
+        <w:t>Każdy użytkownik ma prawo do założenia konta.</w:t>
+      </w:r>
+    </w:p>
+    <w:p>
+      <w:pPr>
+        <w:pStyle w:val="Akapitzlist"/>
+        <w:numPr>
+          <w:ilvl w:val="1"/>
+          <w:numId w:val="5"/>
+        </w:numPr>
+      </w:pPr>
+      <w:r>
+        <w:t>Każdy użytkownik może w każdej chwili usunąć swoje konto, wszystkie dane związane z nim (</w:t>
+      </w:r>
+      <w:r>
+        <w:t>dane użytkownika, dodane projekty, dodane spoty, dodane problemy</w:t>
+      </w:r>
+      <w:r>
+        <w:t>).</w:t>
+      </w:r>
+    </w:p>
+    <w:p>
+      <w:pPr>
+        <w:pStyle w:val="Akapitzlist"/>
+        <w:numPr>
+          <w:ilvl w:val="1"/>
+          <w:numId w:val="5"/>
+        </w:numPr>
+      </w:pPr>
+      <w:r>
+        <w:t>Każdy użytkownik w każdej chwili może edytować swój profil.</w:t>
+      </w:r>
+    </w:p>
+    <w:p>
+      <w:pPr>
+        <w:pStyle w:val="Akapitzlist"/>
+        <w:numPr>
+          <w:ilvl w:val="0"/>
+          <w:numId w:val="5"/>
+        </w:numPr>
+      </w:pPr>
+      <w:r>
+        <w:t>„</w:t>
+      </w:r>
+      <w:r>
+        <w:t>Projekt</w:t>
+      </w:r>
+      <w:r>
+        <w:t>”</w:t>
+      </w:r>
+      <w:r>
+        <w:t xml:space="preserve"> w </w:t>
+      </w:r>
+      <w:proofErr w:type="spellStart"/>
+      <w:r>
+        <w:t>carsdesign</w:t>
+      </w:r>
+      <w:proofErr w:type="spellEnd"/>
+    </w:p>
+    <w:p>
+      <w:pPr>
+        <w:pStyle w:val="Akapitzlist"/>
+      </w:pPr>
+    </w:p>
+    <w:p>
+      <w:pPr>
+        <w:pStyle w:val="Akapitzlist"/>
+        <w:numPr>
+          <w:ilvl w:val="1"/>
+          <w:numId w:val="5"/>
+        </w:numPr>
+      </w:pPr>
+      <w:r>
+        <w:t xml:space="preserve">Każdy użytkownik posiadający konto w </w:t>
+      </w:r>
+      <w:proofErr w:type="spellStart"/>
+      <w:r>
+        <w:t>carsdesign</w:t>
+      </w:r>
+      <w:proofErr w:type="spellEnd"/>
+      <w:r>
+        <w:t xml:space="preserve"> może dodać minimum jeden projekt samochodu. Minimalnie by został zaakceptowany musi on zawierać markę </w:t>
+      </w:r>
+      <w:r>
+        <w:lastRenderedPageBreak/>
+        <w:t>pojazdu, model,  parametry (moc, moment obrotowy), katalogowe lub zmierzone przyśpieszenia 0-100km/h ale również minimum jedno zdjęcie samochodu.</w:t>
+      </w:r>
+    </w:p>
+    <w:p>
+      <w:pPr>
+        <w:pStyle w:val="Akapitzlist"/>
+        <w:numPr>
+          <w:ilvl w:val="1"/>
+          <w:numId w:val="5"/>
+        </w:numPr>
+      </w:pPr>
+      <w:r>
+        <w:t>Każdy użytkownik może przeglądać projekty innych użytkowników, dawać im serduszka.</w:t>
+      </w:r>
+    </w:p>
+    <w:p>
+      <w:pPr>
+        <w:pStyle w:val="Akapitzlist"/>
+        <w:numPr>
+          <w:ilvl w:val="1"/>
+          <w:numId w:val="5"/>
+        </w:numPr>
+      </w:pPr>
+      <w:r>
+        <w:t>Każdy użytkownik ma prawo do wysłania zgłoszenia w przypadku gdy dany projekt wstawiony przez kogoś innego posiada nie poprawne dane bądź łamie w jakiś sposób regulamin.</w:t>
+      </w:r>
+    </w:p>
+    <w:p>
+      <w:pPr>
+        <w:pStyle w:val="Akapitzlist"/>
+        <w:numPr>
+          <w:ilvl w:val="1"/>
+          <w:numId w:val="5"/>
+        </w:numPr>
+      </w:pPr>
+      <w:r>
+        <w:t>Każdy użytkownik może w dowolnej chwili aktualizować własne projekty, dodawać zdjęcia, podzespoły, etapy modyfikacji.</w:t>
+      </w:r>
+    </w:p>
+    <w:p>
+      <w:pPr>
+        <w:pStyle w:val="Akapitzlist"/>
+        <w:numPr>
+          <w:ilvl w:val="1"/>
+          <w:numId w:val="5"/>
+        </w:numPr>
+      </w:pPr>
+      <w:r>
+        <w:t xml:space="preserve">Każdy użytkownik może w każdej chwili usunąć swój projekt z </w:t>
+      </w:r>
+      <w:proofErr w:type="spellStart"/>
+      <w:r>
+        <w:t>carsdesign</w:t>
+      </w:r>
+      <w:proofErr w:type="spellEnd"/>
+      <w:r>
+        <w:t>.</w:t>
+      </w:r>
+    </w:p>
+    <w:p>
+      <w:pPr>
+        <w:pStyle w:val="Akapitzlist"/>
+        <w:ind w:left="1440"/>
+      </w:pPr>
+    </w:p>
+    <w:p>
+      <w:pPr>
+        <w:pStyle w:val="Akapitzlist"/>
+        <w:numPr>
+          <w:ilvl w:val="0"/>
+          <w:numId w:val="7"/>
+        </w:numPr>
+      </w:pPr>
+      <w:r>
+        <w:t>„Problem”</w:t>
+      </w:r>
+    </w:p>
+    <w:p>
+      <w:pPr>
+        <w:pStyle w:val="Akapitzlist"/>
+        <w:numPr>
+          <w:ilvl w:val="1"/>
+          <w:numId w:val="7"/>
+        </w:numPr>
+      </w:pPr>
+      <w:r>
+        <w:t>Każdy użytkownik może dodać minimum 4 problemy dla swojego konta.</w:t>
+      </w:r>
+    </w:p>
+    <w:p>
+      <w:pPr>
+        <w:pStyle w:val="Akapitzlist"/>
+        <w:numPr>
+          <w:ilvl w:val="1"/>
+          <w:numId w:val="7"/>
+        </w:numPr>
+      </w:pPr>
+      <w:r>
+        <w:t>Każdy użytkownik może w dowolnej ilości komentować inne sugerowane rozwiązania  problemów użytkowników.</w:t>
+      </w:r>
+    </w:p>
+    <w:p>
+      <w:pPr>
+        <w:pStyle w:val="Akapitzlist"/>
+        <w:numPr>
+          <w:ilvl w:val="1"/>
+          <w:numId w:val="7"/>
+        </w:numPr>
+      </w:pPr>
+      <w:r>
+        <w:t xml:space="preserve">Każdy użytkownik ma prawo do zasugerowania jednego rozwiązania do jednego problemu innego użytkownika. </w:t>
+      </w:r>
+    </w:p>
+    <w:p>
+      <w:pPr>
+        <w:pStyle w:val="Akapitzlist"/>
+        <w:numPr>
+          <w:ilvl w:val="1"/>
+          <w:numId w:val="7"/>
+        </w:numPr>
+      </w:pPr>
+      <w:r>
+        <w:t>Każdy użytkownik może w dowolnej chwili zmienić status swojego problemu na „rozwiązany” z możliwością wybrania prawidłowego rozwiązania z sugerowanych.</w:t>
+      </w:r>
+    </w:p>
+    <w:p>
+      <w:pPr>
+        <w:pStyle w:val="Akapitzlist"/>
+        <w:numPr>
+          <w:ilvl w:val="1"/>
+          <w:numId w:val="7"/>
+        </w:numPr>
+      </w:pPr>
+      <w:r>
+        <w:t>Każdy użytkownik może w dowolnej chwili usunąć problem.</w:t>
+      </w:r>
+    </w:p>
+    <w:p>
+      <w:pPr>
+        <w:pStyle w:val="Akapitzlist"/>
+        <w:numPr>
+          <w:ilvl w:val="0"/>
+          <w:numId w:val="7"/>
+        </w:numPr>
+      </w:pPr>
+      <w:r>
+        <w:t xml:space="preserve">Konta innych użytkowników </w:t>
+      </w:r>
+    </w:p>
+    <w:p>
+      <w:pPr>
+        <w:pStyle w:val="Akapitzlist"/>
+        <w:numPr>
+          <w:ilvl w:val="1"/>
+          <w:numId w:val="7"/>
+        </w:numPr>
+      </w:pPr>
+      <w:r>
+        <w:t>Każdy użytkownik może wyszukiwać i przeglądać inne profile w aplikacji.</w:t>
+      </w:r>
+    </w:p>
+    <w:p>
+      <w:pPr>
+        <w:pStyle w:val="Akapitzlist"/>
+        <w:numPr>
+          <w:ilvl w:val="1"/>
+          <w:numId w:val="7"/>
+        </w:numPr>
+      </w:pPr>
+      <w:r>
+        <w:t>Użytkownik może zaobserwować innego, jak i w każdej chwili z tego zrezygnować.</w:t>
+      </w:r>
+    </w:p>
+    <w:p>
+      <w:pPr>
+        <w:pStyle w:val="Akapitzlist"/>
+        <w:numPr>
+          <w:ilvl w:val="1"/>
+          <w:numId w:val="7"/>
+        </w:numPr>
+      </w:pPr>
+      <w:r>
+        <w:t>Każdy użytkownik może zgłosić inną osobę, profil za nieodpowiednie treści.</w:t>
+      </w:r>
+    </w:p>
+    <w:p>
+      <w:pPr>
+        <w:pStyle w:val="Akapitzlist"/>
+        <w:numPr>
+          <w:ilvl w:val="0"/>
+          <w:numId w:val="8"/>
+        </w:numPr>
+      </w:pPr>
+      <w:r>
+        <w:t>Komunikacja „chaty”</w:t>
+      </w:r>
+    </w:p>
+    <w:p>
+      <w:pPr>
+        <w:pStyle w:val="Akapitzlist"/>
+        <w:numPr>
+          <w:ilvl w:val="1"/>
+          <w:numId w:val="8"/>
+        </w:numPr>
+      </w:pPr>
+      <w:r>
+        <w:t>Każdy użytkownik może wysłać wiadomość do innej osoby.</w:t>
+      </w:r>
+    </w:p>
+    <w:p>
+      <w:pPr>
+        <w:pStyle w:val="Akapitzlist"/>
+        <w:numPr>
+          <w:ilvl w:val="1"/>
+          <w:numId w:val="8"/>
+        </w:numPr>
+      </w:pPr>
+      <w:r>
+        <w:t>Każdy chat może być w każdej chwili usunięty.</w:t>
+      </w:r>
+    </w:p>
+    <w:p>
+      <w:pPr>
+        <w:pStyle w:val="Akapitzlist"/>
+        <w:numPr>
+          <w:ilvl w:val="1"/>
+          <w:numId w:val="8"/>
+        </w:numPr>
+      </w:pPr>
+      <w:r>
+        <w:t>W przypadku spamu, lub innych nieoczekiwanych czynności użytkownik może zablokować lub zgłosić drugą osobę.</w:t>
+      </w:r>
+    </w:p>
+    <w:p>
+      <w:pPr>
+        <w:pStyle w:val="Akapitzlist"/>
+        <w:ind w:left="1440"/>
+      </w:pPr>
+    </w:p>
+    <w:p/>
+    <w:p>
+      <w:r>
         <w:t>Aktualizacje regulaminu</w:t>
       </w:r>
     </w:p>
@@ -405,6 +770,66 @@
         <w:tab/>
         <w:t xml:space="preserve">Użytkownik ma prawo w każdej chwili odstąpić od umowy, regulaminu poprzez usunięcie konta. Wszystkie dane użytkownika są usuwane z bazy i nie będą one już w żaden sposób wykorzystywane. </w:t>
       </w:r>
+    </w:p>
+    <w:p>
+      <w:pPr>
+        <w:rPr>
+          <w:sz w:val="18"/>
+          <w:szCs w:val="18"/>
+        </w:rPr>
+      </w:pPr>
+    </w:p>
+    <w:p>
+      <w:pPr>
+        <w:rPr>
+          <w:sz w:val="18"/>
+          <w:szCs w:val="18"/>
+        </w:rPr>
+      </w:pPr>
+    </w:p>
+    <w:p>
+      <w:r>
+        <w:t>Błędy w aplikacji</w:t>
+      </w:r>
+    </w:p>
+    <w:p>
+      <w:pPr>
+        <w:rPr>
+          <w:sz w:val="18"/>
+          <w:szCs w:val="18"/>
+        </w:rPr>
+      </w:pPr>
+      <w:r>
+        <w:rPr>
+          <w:sz w:val="18"/>
+          <w:szCs w:val="18"/>
+        </w:rPr>
+        <w:t xml:space="preserve">W trakcie korzystania z aplikacji użytkownik może napotkać na róże błędy związane z stabilnością aplikacji. Użytkownik w każdej chwili może zgłosić taki problem. </w:t>
+      </w:r>
+      <w:proofErr w:type="spellStart"/>
+      <w:r>
+        <w:rPr>
+          <w:sz w:val="18"/>
+          <w:szCs w:val="18"/>
+        </w:rPr>
+        <w:t>Carsdesign</w:t>
+      </w:r>
+      <w:proofErr w:type="spellEnd"/>
+      <w:r>
+        <w:rPr>
+          <w:sz w:val="18"/>
+          <w:szCs w:val="18"/>
+        </w:rPr>
+        <w:t xml:space="preserve"> póki co jest tylko wersją testową i w każdej chwili może ona zostać wyłączona aż do czasu narzucenia poprawek.</w:t>
+      </w:r>
+    </w:p>
+    <w:p>
+      <w:pPr>
+        <w:rPr>
+          <w:sz w:val="18"/>
+          <w:szCs w:val="18"/>
+        </w:rPr>
+      </w:pPr>
     </w:p>
     <w:p>
       <w:r>
@@ -553,6 +978,312 @@
     </w:lvl>
   </w:abstractNum>
   <w:abstractNum w:abstractNumId="1" w15:restartNumberingAfterBreak="0">
+    <w:nsid w:val="2BB205DE"/>
+    <w:multiLevelType w:val="hybridMultilevel"/>
+    <w:tmpl w:val="D33E93AE"/>
+    <w:lvl w:ilvl="0" w:tplc="04150001">
+      <w:start w:val="1"/>
+      <w:numFmt w:val="bullet"/>
+      <w:lvlText w:val=""/>
+      <w:lvlJc w:val="left"/>
+      <w:pPr>
+        <w:ind w:left="720" w:hanging="360"/>
+      </w:pPr>
+      <w:rPr>
+        <w:rFonts w:ascii="Symbol" w:hAnsi="Symbol" w:hint="default"/>
+      </w:rPr>
+    </w:lvl>
+    <w:lvl w:ilvl="1" w:tplc="0415000F">
+      <w:start w:val="1"/>
+      <w:numFmt w:val="decimal"/>
+      <w:lvlText w:val="%2."/>
+      <w:lvlJc w:val="left"/>
+      <w:pPr>
+        <w:ind w:left="1440" w:hanging="360"/>
+      </w:pPr>
+    </w:lvl>
+    <w:lvl w:ilvl="2" w:tplc="04150005" w:tentative="1">
+      <w:start w:val="1"/>
+      <w:numFmt w:val="bullet"/>
+      <w:lvlText w:val=""/>
+      <w:lvlJc w:val="left"/>
+      <w:pPr>
+        <w:ind w:left="2160" w:hanging="360"/>
+      </w:pPr>
+      <w:rPr>
+        <w:rFonts w:ascii="Wingdings" w:hAnsi="Wingdings" w:hint="default"/>
+      </w:rPr>
+    </w:lvl>
+    <w:lvl w:ilvl="3" w:tplc="04150001" w:tentative="1">
+      <w:start w:val="1"/>
+      <w:numFmt w:val="bullet"/>
+      <w:lvlText w:val=""/>
+      <w:lvlJc w:val="left"/>
+      <w:pPr>
+        <w:ind w:left="2880" w:hanging="360"/>
+      </w:pPr>
+      <w:rPr>
+        <w:rFonts w:ascii="Symbol" w:hAnsi="Symbol" w:hint="default"/>
+      </w:rPr>
+    </w:lvl>
+    <w:lvl w:ilvl="4" w:tplc="04150003" w:tentative="1">
+      <w:start w:val="1"/>
+      <w:numFmt w:val="bullet"/>
+      <w:lvlText w:val="o"/>
+      <w:lvlJc w:val="left"/>
+      <w:pPr>
+        <w:ind w:left="3600" w:hanging="360"/>
+      </w:pPr>
+      <w:rPr>
+        <w:rFonts w:ascii="Courier New" w:hAnsi="Courier New" w:cs="Courier New" w:hint="default"/>
+      </w:rPr>
+    </w:lvl>
+    <w:lvl w:ilvl="5" w:tplc="04150005" w:tentative="1">
+      <w:start w:val="1"/>
+      <w:numFmt w:val="bullet"/>
+      <w:lvlText w:val=""/>
+      <w:lvlJc w:val="left"/>
+      <w:pPr>
+        <w:ind w:left="4320" w:hanging="360"/>
+      </w:pPr>
+      <w:rPr>
+        <w:rFonts w:ascii="Wingdings" w:hAnsi="Wingdings" w:hint="default"/>
+      </w:rPr>
+    </w:lvl>
+    <w:lvl w:ilvl="6" w:tplc="04150001" w:tentative="1">
+      <w:start w:val="1"/>
+      <w:numFmt w:val="bullet"/>
+      <w:lvlText w:val=""/>
+      <w:lvlJc w:val="left"/>
+      <w:pPr>
+        <w:ind w:left="5040" w:hanging="360"/>
+      </w:pPr>
+      <w:rPr>
+        <w:rFonts w:ascii="Symbol" w:hAnsi="Symbol" w:hint="default"/>
+      </w:rPr>
+    </w:lvl>
+    <w:lvl w:ilvl="7" w:tplc="04150003" w:tentative="1">
+      <w:start w:val="1"/>
+      <w:numFmt w:val="bullet"/>
+      <w:lvlText w:val="o"/>
+      <w:lvlJc w:val="left"/>
+      <w:pPr>
+        <w:ind w:left="5760" w:hanging="360"/>
+      </w:pPr>
+      <w:rPr>
+        <w:rFonts w:ascii="Courier New" w:hAnsi="Courier New" w:cs="Courier New" w:hint="default"/>
+      </w:rPr>
+    </w:lvl>
+    <w:lvl w:ilvl="8" w:tplc="04150005" w:tentative="1">
+      <w:start w:val="1"/>
+      <w:numFmt w:val="bullet"/>
+      <w:lvlText w:val=""/>
+      <w:lvlJc w:val="left"/>
+      <w:pPr>
+        <w:ind w:left="6480" w:hanging="360"/>
+      </w:pPr>
+      <w:rPr>
+        <w:rFonts w:ascii="Wingdings" w:hAnsi="Wingdings" w:hint="default"/>
+      </w:rPr>
+    </w:lvl>
+  </w:abstractNum>
+  <w:abstractNum w:abstractNumId="2" w15:restartNumberingAfterBreak="0">
+    <w:nsid w:val="2CBF463F"/>
+    <w:multiLevelType w:val="hybridMultilevel"/>
+    <w:tmpl w:val="E312BF2E"/>
+    <w:lvl w:ilvl="0" w:tplc="04150001">
+      <w:start w:val="1"/>
+      <w:numFmt w:val="bullet"/>
+      <w:lvlText w:val=""/>
+      <w:lvlJc w:val="left"/>
+      <w:pPr>
+        <w:ind w:left="720" w:hanging="360"/>
+      </w:pPr>
+      <w:rPr>
+        <w:rFonts w:ascii="Symbol" w:hAnsi="Symbol" w:hint="default"/>
+      </w:rPr>
+    </w:lvl>
+    <w:lvl w:ilvl="1" w:tplc="0415000F">
+      <w:start w:val="1"/>
+      <w:numFmt w:val="decimal"/>
+      <w:lvlText w:val="%2."/>
+      <w:lvlJc w:val="left"/>
+      <w:pPr>
+        <w:ind w:left="1440" w:hanging="360"/>
+      </w:pPr>
+    </w:lvl>
+    <w:lvl w:ilvl="2" w:tplc="04150005" w:tentative="1">
+      <w:start w:val="1"/>
+      <w:numFmt w:val="bullet"/>
+      <w:lvlText w:val=""/>
+      <w:lvlJc w:val="left"/>
+      <w:pPr>
+        <w:ind w:left="2160" w:hanging="360"/>
+      </w:pPr>
+      <w:rPr>
+        <w:rFonts w:ascii="Wingdings" w:hAnsi="Wingdings" w:hint="default"/>
+      </w:rPr>
+    </w:lvl>
+    <w:lvl w:ilvl="3" w:tplc="04150001" w:tentative="1">
+      <w:start w:val="1"/>
+      <w:numFmt w:val="bullet"/>
+      <w:lvlText w:val=""/>
+      <w:lvlJc w:val="left"/>
+      <w:pPr>
+        <w:ind w:left="2880" w:hanging="360"/>
+      </w:pPr>
+      <w:rPr>
+        <w:rFonts w:ascii="Symbol" w:hAnsi="Symbol" w:hint="default"/>
+      </w:rPr>
+    </w:lvl>
+    <w:lvl w:ilvl="4" w:tplc="04150003" w:tentative="1">
+      <w:start w:val="1"/>
+      <w:numFmt w:val="bullet"/>
+      <w:lvlText w:val="o"/>
+      <w:lvlJc w:val="left"/>
+      <w:pPr>
+        <w:ind w:left="3600" w:hanging="360"/>
+      </w:pPr>
+      <w:rPr>
+        <w:rFonts w:ascii="Courier New" w:hAnsi="Courier New" w:cs="Courier New" w:hint="default"/>
+      </w:rPr>
+    </w:lvl>
+    <w:lvl w:ilvl="5" w:tplc="04150005" w:tentative="1">
+      <w:start w:val="1"/>
+      <w:numFmt w:val="bullet"/>
+      <w:lvlText w:val=""/>
+      <w:lvlJc w:val="left"/>
+      <w:pPr>
+        <w:ind w:left="4320" w:hanging="360"/>
+      </w:pPr>
+      <w:rPr>
+        <w:rFonts w:ascii="Wingdings" w:hAnsi="Wingdings" w:hint="default"/>
+      </w:rPr>
+    </w:lvl>
+    <w:lvl w:ilvl="6" w:tplc="04150001" w:tentative="1">
+      <w:start w:val="1"/>
+      <w:numFmt w:val="bullet"/>
+      <w:lvlText w:val=""/>
+      <w:lvlJc w:val="left"/>
+      <w:pPr>
+        <w:ind w:left="5040" w:hanging="360"/>
+      </w:pPr>
+      <w:rPr>
+        <w:rFonts w:ascii="Symbol" w:hAnsi="Symbol" w:hint="default"/>
+      </w:rPr>
+    </w:lvl>
+    <w:lvl w:ilvl="7" w:tplc="04150003" w:tentative="1">
+      <w:start w:val="1"/>
+      <w:numFmt w:val="bullet"/>
+      <w:lvlText w:val="o"/>
+      <w:lvlJc w:val="left"/>
+      <w:pPr>
+        <w:ind w:left="5760" w:hanging="360"/>
+      </w:pPr>
+      <w:rPr>
+        <w:rFonts w:ascii="Courier New" w:hAnsi="Courier New" w:cs="Courier New" w:hint="default"/>
+      </w:rPr>
+    </w:lvl>
+    <w:lvl w:ilvl="8" w:tplc="04150005" w:tentative="1">
+      <w:start w:val="1"/>
+      <w:numFmt w:val="bullet"/>
+      <w:lvlText w:val=""/>
+      <w:lvlJc w:val="left"/>
+      <w:pPr>
+        <w:ind w:left="6480" w:hanging="360"/>
+      </w:pPr>
+      <w:rPr>
+        <w:rFonts w:ascii="Wingdings" w:hAnsi="Wingdings" w:hint="default"/>
+      </w:rPr>
+    </w:lvl>
+  </w:abstractNum>
+  <w:abstractNum w:abstractNumId="3" w15:restartNumberingAfterBreak="0">
+    <w:nsid w:val="3C635862"/>
+    <w:multiLevelType w:val="hybridMultilevel"/>
+    <w:tmpl w:val="E452DC38"/>
+    <w:lvl w:ilvl="0" w:tplc="0415000F">
+      <w:start w:val="1"/>
+      <w:numFmt w:val="decimal"/>
+      <w:lvlText w:val="%1."/>
+      <w:lvlJc w:val="left"/>
+      <w:pPr>
+        <w:ind w:left="2136" w:hanging="360"/>
+      </w:pPr>
+    </w:lvl>
+    <w:lvl w:ilvl="1" w:tplc="04150019" w:tentative="1">
+      <w:start w:val="1"/>
+      <w:numFmt w:val="lowerLetter"/>
+      <w:lvlText w:val="%2."/>
+      <w:lvlJc w:val="left"/>
+      <w:pPr>
+        <w:ind w:left="2856" w:hanging="360"/>
+      </w:pPr>
+    </w:lvl>
+    <w:lvl w:ilvl="2" w:tplc="0415001B" w:tentative="1">
+      <w:start w:val="1"/>
+      <w:numFmt w:val="lowerRoman"/>
+      <w:lvlText w:val="%3."/>
+      <w:lvlJc w:val="right"/>
+      <w:pPr>
+        <w:ind w:left="3576" w:hanging="180"/>
+      </w:pPr>
+    </w:lvl>
+    <w:lvl w:ilvl="3" w:tplc="0415000F" w:tentative="1">
+      <w:start w:val="1"/>
+      <w:numFmt w:val="decimal"/>
+      <w:lvlText w:val="%4."/>
+      <w:lvlJc w:val="left"/>
+      <w:pPr>
+        <w:ind w:left="4296" w:hanging="360"/>
+      </w:pPr>
+    </w:lvl>
+    <w:lvl w:ilvl="4" w:tplc="04150019" w:tentative="1">
+      <w:start w:val="1"/>
+      <w:numFmt w:val="lowerLetter"/>
+      <w:lvlText w:val="%5."/>
+      <w:lvlJc w:val="left"/>
+      <w:pPr>
+        <w:ind w:left="5016" w:hanging="360"/>
+      </w:pPr>
+    </w:lvl>
+    <w:lvl w:ilvl="5" w:tplc="0415001B" w:tentative="1">
+      <w:start w:val="1"/>
+      <w:numFmt w:val="lowerRoman"/>
+      <w:lvlText w:val="%6."/>
+      <w:lvlJc w:val="right"/>
+      <w:pPr>
+        <w:ind w:left="5736" w:hanging="180"/>
+      </w:pPr>
+    </w:lvl>
+    <w:lvl w:ilvl="6" w:tplc="0415000F" w:tentative="1">
+      <w:start w:val="1"/>
+      <w:numFmt w:val="decimal"/>
+      <w:lvlText w:val="%7."/>
+      <w:lvlJc w:val="left"/>
+      <w:pPr>
+        <w:ind w:left="6456" w:hanging="360"/>
+      </w:pPr>
+    </w:lvl>
+    <w:lvl w:ilvl="7" w:tplc="04150019" w:tentative="1">
+      <w:start w:val="1"/>
+      <w:numFmt w:val="lowerLetter"/>
+      <w:lvlText w:val="%8."/>
+      <w:lvlJc w:val="left"/>
+      <w:pPr>
+        <w:ind w:left="7176" w:hanging="360"/>
+      </w:pPr>
+    </w:lvl>
+    <w:lvl w:ilvl="8" w:tplc="0415001B" w:tentative="1">
+      <w:start w:val="1"/>
+      <w:numFmt w:val="lowerRoman"/>
+      <w:lvlText w:val="%9."/>
+      <w:lvlJc w:val="right"/>
+      <w:pPr>
+        <w:ind w:left="7896" w:hanging="180"/>
+      </w:pPr>
+    </w:lvl>
+  </w:abstractNum>
+  <w:abstractNum w:abstractNumId="4" w15:restartNumberingAfterBreak="0">
     <w:nsid w:val="445958D1"/>
     <w:multiLevelType w:val="hybridMultilevel"/>
     <w:tmpl w:val="3A868512"/>
@@ -665,7 +1396,117 @@
       </w:rPr>
     </w:lvl>
   </w:abstractNum>
-  <w:abstractNum w:abstractNumId="2" w15:restartNumberingAfterBreak="0">
+  <w:abstractNum w:abstractNumId="5" w15:restartNumberingAfterBreak="0">
+    <w:nsid w:val="55777B21"/>
+    <w:multiLevelType w:val="hybridMultilevel"/>
+    <w:tmpl w:val="E7EAABAE"/>
+    <w:lvl w:ilvl="0" w:tplc="04150001">
+      <w:start w:val="1"/>
+      <w:numFmt w:val="bullet"/>
+      <w:lvlText w:val=""/>
+      <w:lvlJc w:val="left"/>
+      <w:pPr>
+        <w:ind w:left="720" w:hanging="360"/>
+      </w:pPr>
+      <w:rPr>
+        <w:rFonts w:ascii="Symbol" w:hAnsi="Symbol" w:hint="default"/>
+      </w:rPr>
+    </w:lvl>
+    <w:lvl w:ilvl="1" w:tplc="0415000F">
+      <w:start w:val="1"/>
+      <w:numFmt w:val="decimal"/>
+      <w:lvlText w:val="%2."/>
+      <w:lvlJc w:val="left"/>
+      <w:pPr>
+        <w:ind w:left="1440" w:hanging="360"/>
+      </w:pPr>
+    </w:lvl>
+    <w:lvl w:ilvl="2" w:tplc="04150005" w:tentative="1">
+      <w:start w:val="1"/>
+      <w:numFmt w:val="bullet"/>
+      <w:lvlText w:val=""/>
+      <w:lvlJc w:val="left"/>
+      <w:pPr>
+        <w:ind w:left="2160" w:hanging="360"/>
+      </w:pPr>
+      <w:rPr>
+        <w:rFonts w:ascii="Wingdings" w:hAnsi="Wingdings" w:hint="default"/>
+      </w:rPr>
+    </w:lvl>
+    <w:lvl w:ilvl="3" w:tplc="04150001" w:tentative="1">
+      <w:start w:val="1"/>
+      <w:numFmt w:val="bullet"/>
+      <w:lvlText w:val=""/>
+      <w:lvlJc w:val="left"/>
+      <w:pPr>
+        <w:ind w:left="2880" w:hanging="360"/>
+      </w:pPr>
+      <w:rPr>
+        <w:rFonts w:ascii="Symbol" w:hAnsi="Symbol" w:hint="default"/>
+      </w:rPr>
+    </w:lvl>
+    <w:lvl w:ilvl="4" w:tplc="04150003" w:tentative="1">
+      <w:start w:val="1"/>
+      <w:numFmt w:val="bullet"/>
+      <w:lvlText w:val="o"/>
+      <w:lvlJc w:val="left"/>
+      <w:pPr>
+        <w:ind w:left="3600" w:hanging="360"/>
+      </w:pPr>
+      <w:rPr>
+        <w:rFonts w:ascii="Courier New" w:hAnsi="Courier New" w:cs="Courier New" w:hint="default"/>
+      </w:rPr>
+    </w:lvl>
+    <w:lvl w:ilvl="5" w:tplc="04150005" w:tentative="1">
+      <w:start w:val="1"/>
+      <w:numFmt w:val="bullet"/>
+      <w:lvlText w:val=""/>
+      <w:lvlJc w:val="left"/>
+      <w:pPr>
+        <w:ind w:left="4320" w:hanging="360"/>
+      </w:pPr>
+      <w:rPr>
+        <w:rFonts w:ascii="Wingdings" w:hAnsi="Wingdings" w:hint="default"/>
+      </w:rPr>
+    </w:lvl>
+    <w:lvl w:ilvl="6" w:tplc="04150001" w:tentative="1">
+      <w:start w:val="1"/>
+      <w:numFmt w:val="bullet"/>
+      <w:lvlText w:val=""/>
+      <w:lvlJc w:val="left"/>
+      <w:pPr>
+        <w:ind w:left="5040" w:hanging="360"/>
+      </w:pPr>
+      <w:rPr>
+        <w:rFonts w:ascii="Symbol" w:hAnsi="Symbol" w:hint="default"/>
+      </w:rPr>
+    </w:lvl>
+    <w:lvl w:ilvl="7" w:tplc="04150003" w:tentative="1">
+      <w:start w:val="1"/>
+      <w:numFmt w:val="bullet"/>
+      <w:lvlText w:val="o"/>
+      <w:lvlJc w:val="left"/>
+      <w:pPr>
+        <w:ind w:left="5760" w:hanging="360"/>
+      </w:pPr>
+      <w:rPr>
+        <w:rFonts w:ascii="Courier New" w:hAnsi="Courier New" w:cs="Courier New" w:hint="default"/>
+      </w:rPr>
+    </w:lvl>
+    <w:lvl w:ilvl="8" w:tplc="04150005" w:tentative="1">
+      <w:start w:val="1"/>
+      <w:numFmt w:val="bullet"/>
+      <w:lvlText w:val=""/>
+      <w:lvlJc w:val="left"/>
+      <w:pPr>
+        <w:ind w:left="6480" w:hanging="360"/>
+      </w:pPr>
+      <w:rPr>
+        <w:rFonts w:ascii="Wingdings" w:hAnsi="Wingdings" w:hint="default"/>
+      </w:rPr>
+    </w:lvl>
+  </w:abstractNum>
+  <w:abstractNum w:abstractNumId="6" w15:restartNumberingAfterBreak="0">
     <w:nsid w:val="647A6B8F"/>
     <w:multiLevelType w:val="hybridMultilevel"/>
     <w:tmpl w:val="3E3C0398"/>
@@ -778,7 +1619,7 @@
       </w:rPr>
     </w:lvl>
   </w:abstractNum>
-  <w:abstractNum w:abstractNumId="3" w15:restartNumberingAfterBreak="0">
+  <w:abstractNum w:abstractNumId="7" w15:restartNumberingAfterBreak="0">
     <w:nsid w:val="7F5D73E4"/>
     <w:multiLevelType w:val="hybridMultilevel"/>
     <w:tmpl w:val="84449B6E"/>
@@ -892,16 +1733,28 @@
     </w:lvl>
   </w:abstractNum>
   <w:num w:numId="1" w16cid:durableId="1004357034">
-    <w:abstractNumId w:val="1"/>
+    <w:abstractNumId w:val="4"/>
   </w:num>
   <w:num w:numId="2" w16cid:durableId="1517619983">
-    <w:abstractNumId w:val="3"/>
+    <w:abstractNumId w:val="7"/>
   </w:num>
   <w:num w:numId="3" w16cid:durableId="977345813">
-    <w:abstractNumId w:val="2"/>
+    <w:abstractNumId w:val="6"/>
   </w:num>
   <w:num w:numId="4" w16cid:durableId="311914307">
     <w:abstractNumId w:val="0"/>
+  </w:num>
+  <w:num w:numId="5" w16cid:durableId="2128545472">
+    <w:abstractNumId w:val="2"/>
+  </w:num>
+  <w:num w:numId="6" w16cid:durableId="878711353">
+    <w:abstractNumId w:val="3"/>
+  </w:num>
+  <w:num w:numId="7" w16cid:durableId="644119117">
+    <w:abstractNumId w:val="1"/>
+  </w:num>
+  <w:num w:numId="8" w16cid:durableId="633410799">
+    <w:abstractNumId w:val="5"/>
   </w:num>
 </w:numbering>
 </file>

</xml_diff>